<commit_message>
Updated Behavioural Cloning for Final Submission
</commit_message>
<xml_diff>
--- a/Term 1/Projects/3. Behavioural Cloning Project/Behavioural Cloning Write-Up.docx
+++ b/Term 1/Projects/3. Behavioural Cloning Project/Behavioural Cloning Write-Up.docx
@@ -20,76 +20,76 @@
         </w:rPr>
         <w:t xml:space="preserve"> Project</w:t>
       </w:r>
+    </w:p>
+    <w:p>
+      <w:r>
+        <w:t xml:space="preserve">This project uses the Udacity Simulator to acquire driving data in the form of images from the left, right, and center of the vehicle and steering angle. </w:t>
+      </w:r>
+    </w:p>
+    <w:p>
+      <w:r>
+        <w:t>The Submitted Files include model.h5, which is the trained convolutional neural network, and model.py which is the script that creates and trains the convolutional neural network.</w:t>
+      </w:r>
+    </w:p>
+    <w:p>
+      <w:r>
+        <w:t>It also includes drive.py which is the script to run the car in autonomous</w:t>
+      </w:r>
+      <w:r>
+        <w:t xml:space="preserve"> mode in the Udacity simulator.</w:t>
+      </w:r>
+    </w:p>
+    <w:p>
+      <w:pPr>
+        <w:rPr>
+          <w:b/>
+        </w:rPr>
+      </w:pPr>
+      <w:r>
+        <w:rPr>
+          <w:b/>
+        </w:rPr>
+        <w:t>Model Architecture and Training Strategy</w:t>
+      </w:r>
+    </w:p>
+    <w:p>
+      <w:r>
+        <w:t>The Model Architecture I choose to use is the same as the Nvidia end-to-end Deep learning for vehicles.</w:t>
+      </w:r>
+    </w:p>
+    <w:p>
+      <w:r>
+        <w:t>It consists of 5 Convolutional layers and 4 Fully-Connected Layers.</w:t>
+      </w:r>
+      <w:r>
+        <w:t xml:space="preserve"> RELU layers were also used to introduce nonlinearity.</w:t>
+      </w:r>
+      <w:r>
+        <w:t xml:space="preserve"> I also included a Dropout Layer </w:t>
+      </w:r>
+      <w:r>
+        <w:t xml:space="preserve">with a rate of </w:t>
+      </w:r>
+      <w:r>
+        <w:t>5</w:t>
+      </w:r>
+      <w:r>
+        <w:t>%</w:t>
+      </w:r>
+      <w:r>
+        <w:t xml:space="preserve"> </w:t>
+      </w:r>
+      <w:r>
+        <w:t xml:space="preserve">after the first fully connected layer to handle some </w:t>
+      </w:r>
+      <w:r>
+        <w:t>over fitting</w:t>
+      </w:r>
+      <w:r>
+        <w:t>.</w:t>
+      </w:r>
       <w:bookmarkStart w:id="0" w:name="_GoBack"/>
       <w:bookmarkEnd w:id="0"/>
-    </w:p>
-    <w:p>
-      <w:r>
-        <w:t xml:space="preserve">This project uses the </w:t>
-      </w:r>
-      <w:proofErr w:type="spellStart"/>
-      <w:r>
-        <w:t>Udacity</w:t>
-      </w:r>
-      <w:proofErr w:type="spellEnd"/>
-      <w:r>
-        <w:t xml:space="preserve"> Simulator to acquire driving data in the form of images from the left, right, and center of the vehicle and steering angle. </w:t>
-      </w:r>
-    </w:p>
-    <w:p>
-      <w:r>
-        <w:t>The Submitted Files include model.h5, which is the trained convolutional neural network, and model.py which is the script that creates and trains the convolutional neural network.</w:t>
-      </w:r>
-    </w:p>
-    <w:p>
-      <w:r>
-        <w:t>It also includes drive.py which is the script to run the car in autonomous</w:t>
-      </w:r>
-      <w:r>
-        <w:t xml:space="preserve"> mode in the </w:t>
-      </w:r>
-      <w:proofErr w:type="spellStart"/>
-      <w:r>
-        <w:t>Udacity</w:t>
-      </w:r>
-      <w:proofErr w:type="spellEnd"/>
-      <w:r>
-        <w:t xml:space="preserve"> simulator.</w:t>
-      </w:r>
-    </w:p>
-    <w:p>
-      <w:pPr>
-        <w:rPr>
-          <w:b/>
-        </w:rPr>
-      </w:pPr>
-      <w:r>
-        <w:rPr>
-          <w:b/>
-        </w:rPr>
-        <w:t>Model Architecture and Training Strategy</w:t>
-      </w:r>
-    </w:p>
-    <w:p>
-      <w:r>
-        <w:t xml:space="preserve">The Model Architecture I choose to use is the same as the </w:t>
-      </w:r>
-      <w:proofErr w:type="spellStart"/>
-      <w:r>
-        <w:t>Nvidia</w:t>
-      </w:r>
-      <w:proofErr w:type="spellEnd"/>
-      <w:r>
-        <w:t xml:space="preserve"> end-to-end Deep learning for vehicles.</w:t>
-      </w:r>
-    </w:p>
-    <w:p>
-      <w:r>
-        <w:t>It consists of 5 Convolutional layers and 4 Fully-Connected Layers.</w:t>
-      </w:r>
-      <w:r>
-        <w:t xml:space="preserve"> RELU layers were also used to introduce nonlinearity.</w:t>
-      </w:r>
     </w:p>
     <w:p>
       <w:pPr>
@@ -116,7 +116,7 @@
                     <pic:cNvPicPr/>
                   </pic:nvPicPr>
                   <pic:blipFill>
-                    <a:blip r:embed="rId4"/>
+                    <a:blip r:embed="rId5"/>
                     <a:stretch>
                       <a:fillRect/>
                     </a:stretch>
@@ -207,7 +207,7 @@
                     </pic:cNvPicPr>
                   </pic:nvPicPr>
                   <pic:blipFill>
-                    <a:blip r:embed="rId5">
+                    <a:blip r:embed="rId6">
                       <a:extLst>
                         <a:ext uri="{28A0092B-C50C-407E-A947-70E740481C1C}">
                           <a14:useLocalDpi xmlns:a14="http://schemas.microsoft.com/office/drawing/2010/main" val="0"/>
@@ -250,21 +250,182 @@
         <w:t>while also acquiring more training data.</w:t>
       </w:r>
     </w:p>
-    <w:p>
-      <w:r>
-        <w:t>The Data acquired was shuffled and split into 80% training data and 20% validation data.</w:t>
-      </w:r>
-      <w:r>
-        <w:t xml:space="preserve"> The model was trained with 3 epochs.</w:t>
-      </w:r>
-    </w:p>
-    <w:p>
+    <w:p/>
+    <w:p>
+      <w:pPr>
+        <w:keepNext/>
+        <w:jc w:val="center"/>
+      </w:pPr>
       <w:r>
         <w:rPr>
           <w:noProof/>
           <w:lang w:eastAsia="en-CA"/>
         </w:rPr>
+        <w:drawing>
+          <wp:inline distT="0" distB="0" distL="0" distR="0" wp14:anchorId="3D1B743D" wp14:editId="61472CCA">
+            <wp:extent cx="4426469" cy="2218773"/>
+            <wp:effectExtent l="0" t="0" r="0" b="0"/>
+            <wp:docPr id="4" name="Picture 4" descr="C:\Users\Abdi\AppData\Local\Temp\Rar$DIa0.684\left_2017_05_03_21_12_45_758.jpg"/>
+            <wp:cNvGraphicFramePr>
+              <a:graphicFrameLocks xmlns:a="http://schemas.openxmlformats.org/drawingml/2006/main" noChangeAspect="1"/>
+            </wp:cNvGraphicFramePr>
+            <a:graphic xmlns:a="http://schemas.openxmlformats.org/drawingml/2006/main">
+              <a:graphicData uri="http://schemas.openxmlformats.org/drawingml/2006/picture">
+                <pic:pic xmlns:pic="http://schemas.openxmlformats.org/drawingml/2006/picture">
+                  <pic:nvPicPr>
+                    <pic:cNvPr id="0" name="Picture 1" descr="C:\Users\Abdi\AppData\Local\Temp\Rar$DIa0.684\left_2017_05_03_21_12_45_758.jpg"/>
+                    <pic:cNvPicPr>
+                      <a:picLocks noChangeAspect="1" noChangeArrowheads="1"/>
+                    </pic:cNvPicPr>
+                  </pic:nvPicPr>
+                  <pic:blipFill>
+                    <a:blip r:embed="rId7">
+                      <a:extLst>
+                        <a:ext uri="{28A0092B-C50C-407E-A947-70E740481C1C}">
+                          <a14:useLocalDpi xmlns:a14="http://schemas.microsoft.com/office/drawing/2010/main" val="0"/>
+                        </a:ext>
+                      </a:extLst>
+                    </a:blip>
+                    <a:srcRect/>
+                    <a:stretch>
+                      <a:fillRect/>
+                    </a:stretch>
+                  </pic:blipFill>
+                  <pic:spPr bwMode="auto">
+                    <a:xfrm>
+                      <a:off x="0" y="0"/>
+                      <a:ext cx="4450370" cy="2230753"/>
+                    </a:xfrm>
+                    <a:prstGeom prst="rect">
+                      <a:avLst/>
+                    </a:prstGeom>
+                    <a:noFill/>
+                    <a:ln>
+                      <a:noFill/>
+                    </a:ln>
+                  </pic:spPr>
+                </pic:pic>
+              </a:graphicData>
+            </a:graphic>
+          </wp:inline>
+        </w:drawing>
+      </w:r>
+    </w:p>
+    <w:p>
+      <w:pPr>
+        <w:pStyle w:val="Caption"/>
+        <w:jc w:val="center"/>
+        <w:rPr>
+          <w:color w:val="auto"/>
+          <w:sz w:val="20"/>
+          <w:szCs w:val="20"/>
+        </w:rPr>
+      </w:pPr>
+      <w:r>
+        <w:rPr>
+          <w:color w:val="auto"/>
+          <w:sz w:val="20"/>
+          <w:szCs w:val="20"/>
+        </w:rPr>
+        <w:t>Original Image</w:t>
+      </w:r>
+    </w:p>
+    <w:p/>
+    <w:p>
+      <w:pPr>
+        <w:keepNext/>
+        <w:jc w:val="center"/>
+      </w:pPr>
+      <w:r>
+        <w:rPr>
+          <w:noProof/>
+          <w:lang w:eastAsia="en-CA"/>
+        </w:rPr>
         <w:lastRenderedPageBreak/>
+        <w:drawing>
+          <wp:inline distT="0" distB="0" distL="0" distR="0" wp14:anchorId="2E719E4B" wp14:editId="57D26BA0">
+            <wp:extent cx="4452730" cy="2226365"/>
+            <wp:effectExtent l="0" t="0" r="5080" b="2540"/>
+            <wp:docPr id="6" name="Picture 6" descr="C:\Users\Abdi\Desktop\FlippedImage.jpg"/>
+            <wp:cNvGraphicFramePr>
+              <a:graphicFrameLocks xmlns:a="http://schemas.openxmlformats.org/drawingml/2006/main" noChangeAspect="1"/>
+            </wp:cNvGraphicFramePr>
+            <a:graphic xmlns:a="http://schemas.openxmlformats.org/drawingml/2006/main">
+              <a:graphicData uri="http://schemas.openxmlformats.org/drawingml/2006/picture">
+                <pic:pic xmlns:pic="http://schemas.openxmlformats.org/drawingml/2006/picture">
+                  <pic:nvPicPr>
+                    <pic:cNvPr id="0" name="Picture 3" descr="C:\Users\Abdi\Desktop\FlippedImage.jpg"/>
+                    <pic:cNvPicPr>
+                      <a:picLocks noChangeAspect="1" noChangeArrowheads="1"/>
+                    </pic:cNvPicPr>
+                  </pic:nvPicPr>
+                  <pic:blipFill>
+                    <a:blip r:embed="rId8">
+                      <a:extLst>
+                        <a:ext uri="{28A0092B-C50C-407E-A947-70E740481C1C}">
+                          <a14:useLocalDpi xmlns:a14="http://schemas.microsoft.com/office/drawing/2010/main" val="0"/>
+                        </a:ext>
+                      </a:extLst>
+                    </a:blip>
+                    <a:srcRect/>
+                    <a:stretch>
+                      <a:fillRect/>
+                    </a:stretch>
+                  </pic:blipFill>
+                  <pic:spPr bwMode="auto">
+                    <a:xfrm>
+                      <a:off x="0" y="0"/>
+                      <a:ext cx="4458257" cy="2229129"/>
+                    </a:xfrm>
+                    <a:prstGeom prst="rect">
+                      <a:avLst/>
+                    </a:prstGeom>
+                    <a:noFill/>
+                    <a:ln>
+                      <a:noFill/>
+                    </a:ln>
+                  </pic:spPr>
+                </pic:pic>
+              </a:graphicData>
+            </a:graphic>
+          </wp:inline>
+        </w:drawing>
+      </w:r>
+    </w:p>
+    <w:p>
+      <w:pPr>
+        <w:pStyle w:val="Caption"/>
+        <w:jc w:val="center"/>
+        <w:rPr>
+          <w:color w:val="auto"/>
+          <w:sz w:val="20"/>
+          <w:szCs w:val="20"/>
+        </w:rPr>
+      </w:pPr>
+      <w:r>
+        <w:rPr>
+          <w:color w:val="auto"/>
+          <w:sz w:val="20"/>
+          <w:szCs w:val="20"/>
+        </w:rPr>
+        <w:t>Flipped Image</w:t>
+      </w:r>
+    </w:p>
+    <w:p/>
+    <w:p>
+      <w:r>
+        <w:t>The Data acquired was shuffled and split into 80% training data and 20% validation data.</w:t>
+      </w:r>
+      <w:r>
+        <w:t xml:space="preserve"> The model was trained with 3 epochs.</w:t>
+      </w:r>
+    </w:p>
+    <w:p>
+      <w:r>
+        <w:rPr>
+          <w:noProof/>
+          <w:lang w:eastAsia="en-CA"/>
+        </w:rPr>
         <w:drawing>
           <wp:inline distT="0" distB="0" distL="0" distR="0">
             <wp:extent cx="5943600" cy="4455843"/>
@@ -283,7 +444,7 @@
                     </pic:cNvPicPr>
                   </pic:nvPicPr>
                   <pic:blipFill>
-                    <a:blip r:embed="rId6">
+                    <a:blip r:embed="rId9">
                       <a:extLst>
                         <a:ext uri="{28A0092B-C50C-407E-A947-70E740481C1C}">
                           <a14:useLocalDpi xmlns:a14="http://schemas.microsoft.com/office/drawing/2010/main" val="0"/>
@@ -749,6 +910,25 @@
     <w:semiHidden/>
     <w:unhideWhenUsed/>
   </w:style>
+  <w:style w:type="paragraph" w:styleId="Caption">
+    <w:name w:val="caption"/>
+    <w:basedOn w:val="Normal"/>
+    <w:next w:val="Normal"/>
+    <w:uiPriority w:val="35"/>
+    <w:unhideWhenUsed/>
+    <w:qFormat/>
+    <w:rsid w:val="000A6DC9"/>
+    <w:pPr>
+      <w:spacing w:after="200" w:line="240" w:lineRule="auto"/>
+    </w:pPr>
+    <w:rPr>
+      <w:i/>
+      <w:iCs/>
+      <w:color w:val="44546A" w:themeColor="text2"/>
+      <w:sz w:val="18"/>
+      <w:szCs w:val="18"/>
+    </w:rPr>
+  </w:style>
 </w:styles>
 </file>
 
@@ -1011,4 +1191,16 @@
     </a:ext>
   </a:extLst>
 </a:theme>
+</file>
+
+<file path=customXml/item1.xml><?xml version="1.0" encoding="utf-8"?>
+<b:Sources xmlns:b="http://schemas.openxmlformats.org/officeDocument/2006/bibliography" xmlns="http://schemas.openxmlformats.org/officeDocument/2006/bibliography" SelectedStyle="\APASixthEditionOfficeOnline.xsl" StyleName="APA" Version="6"/>
+</file>
+
+<file path=customXml/itemProps1.xml><?xml version="1.0" encoding="utf-8"?>
+<ds:datastoreItem xmlns:ds="http://schemas.openxmlformats.org/officeDocument/2006/customXml" ds:itemID="{B9BB0087-EB75-4C6D-99A3-4EB6F65ED602}">
+  <ds:schemaRefs>
+    <ds:schemaRef ds:uri="http://schemas.openxmlformats.org/officeDocument/2006/bibliography"/>
+  </ds:schemaRefs>
+</ds:datastoreItem>
 </file>
</xml_diff>